<commit_message>
Correção dos erros apontados pela professora
</commit_message>
<xml_diff>
--- a/documentos/PMD - Los Santos.docx
+++ b/documentos/PMD - Los Santos.docx
@@ -134,12 +134,12 @@
                 <wp:extent cx="202591" cy="208806"/>
                 <wp:effectExtent b="0" l="0" r="0" t="0"/>
                 <wp:wrapNone/>
-                <wp:docPr id="24" name="image8.png"/>
+                <wp:docPr id="24" name="image9.png"/>
                 <a:graphic>
                   <a:graphicData uri="http://schemas.openxmlformats.org/drawingml/2006/picture">
                     <pic:pic>
                       <pic:nvPicPr>
-                        <pic:cNvPr id="0" name="image8.png"/>
+                        <pic:cNvPr id="0" name="image9.png"/>
                         <pic:cNvPicPr preferRelativeResize="0"/>
                       </pic:nvPicPr>
                       <pic:blipFill>
@@ -184,12 +184,12 @@
             <wp:extent cx="8567336" cy="13559193"/>
             <wp:effectExtent b="0" l="0" r="0" t="0"/>
             <wp:wrapSquare wrapText="bothSides" distB="152400" distT="152400" distL="152400" distR="152400"/>
-            <wp:docPr id="31" name="image1.png"/>
+            <wp:docPr id="31" name="image6.png"/>
             <a:graphic>
               <a:graphicData uri="http://schemas.openxmlformats.org/drawingml/2006/picture">
                 <pic:pic>
                   <pic:nvPicPr>
-                    <pic:cNvPr id="0" name="image1.png"/>
+                    <pic:cNvPr id="0" name="image6.png"/>
                     <pic:cNvPicPr preferRelativeResize="0"/>
                   </pic:nvPicPr>
                   <pic:blipFill>
@@ -232,12 +232,12 @@
             <wp:extent cx="2804546" cy="1204657"/>
             <wp:effectExtent b="0" l="0" r="0" t="0"/>
             <wp:wrapSquare wrapText="bothSides" distB="152400" distT="152400" distL="152400" distR="152400"/>
-            <wp:docPr id="33" name="image4.png"/>
+            <wp:docPr id="33" name="image2.png"/>
             <a:graphic>
               <a:graphicData uri="http://schemas.openxmlformats.org/drawingml/2006/picture">
                 <pic:pic>
                   <pic:nvPicPr>
-                    <pic:cNvPr id="0" name="image4.png"/>
+                    <pic:cNvPr id="0" name="image2.png"/>
                     <pic:cNvPicPr preferRelativeResize="0"/>
                   </pic:nvPicPr>
                   <pic:blipFill>
@@ -328,12 +328,12 @@
             <wp:extent cx="1867967" cy="1320786"/>
             <wp:effectExtent b="0" l="0" r="0" t="0"/>
             <wp:wrapSquare wrapText="bothSides" distB="152400" distT="152400" distL="152400" distR="152400"/>
-            <wp:docPr id="30" name="image2.png"/>
+            <wp:docPr id="30" name="image1.png"/>
             <a:graphic>
               <a:graphicData uri="http://schemas.openxmlformats.org/drawingml/2006/picture">
                 <pic:pic>
                   <pic:nvPicPr>
-                    <pic:cNvPr id="0" name="image2.png"/>
+                    <pic:cNvPr id="0" name="image1.png"/>
                     <pic:cNvPicPr preferRelativeResize="0"/>
                   </pic:nvPicPr>
                   <pic:blipFill>
@@ -3876,6 +3876,296 @@
                 <w:rtl w:val="0"/>
               </w:rPr>
               <w:t xml:space="preserve">Preenchimento da seção 2.1</w:t>
+            </w:r>
+          </w:p>
+        </w:tc>
+      </w:tr>
+      <w:tr>
+        <w:trPr>
+          <w:cantSplit w:val="0"/>
+          <w:tblHeader w:val="0"/>
+        </w:trPr>
+        <w:tc>
+          <w:tcPr>
+            <w:shd w:fill="auto" w:val="clear"/>
+            <w:tcMar>
+              <w:top w:w="100.0" w:type="dxa"/>
+              <w:left w:w="100.0" w:type="dxa"/>
+              <w:bottom w:w="100.0" w:type="dxa"/>
+              <w:right w:w="100.0" w:type="dxa"/>
+            </w:tcMar>
+            <w:vAlign w:val="top"/>
+          </w:tcPr>
+          <w:p>
+            <w:pPr>
+              <w:widowControl w:val="0"/>
+              <w:tabs>
+                <w:tab w:val="left" w:leader="none" w:pos="708"/>
+                <w:tab w:val="left" w:leader="none" w:pos="1416"/>
+                <w:tab w:val="left" w:leader="none" w:pos="2124"/>
+                <w:tab w:val="left" w:leader="none" w:pos="2832"/>
+                <w:tab w:val="left" w:leader="none" w:pos="3540"/>
+                <w:tab w:val="left" w:leader="none" w:pos="4248"/>
+                <w:tab w:val="left" w:leader="none" w:pos="4956"/>
+                <w:tab w:val="left" w:leader="none" w:pos="5664"/>
+                <w:tab w:val="left" w:leader="none" w:pos="6372"/>
+                <w:tab w:val="left" w:leader="none" w:pos="7080"/>
+                <w:tab w:val="left" w:leader="none" w:pos="7788"/>
+                <w:tab w:val="left" w:leader="none" w:pos="8496"/>
+                <w:tab w:val="left" w:leader="none" w:pos="9204"/>
+                <w:tab w:val="left" w:leader="none" w:pos="708"/>
+                <w:tab w:val="left" w:leader="none" w:pos="1416"/>
+                <w:tab w:val="left" w:leader="none" w:pos="2124"/>
+                <w:tab w:val="left" w:leader="none" w:pos="2832"/>
+                <w:tab w:val="left" w:leader="none" w:pos="3540"/>
+                <w:tab w:val="left" w:leader="none" w:pos="4248"/>
+                <w:tab w:val="left" w:leader="none" w:pos="4956"/>
+                <w:tab w:val="left" w:leader="none" w:pos="5664"/>
+                <w:tab w:val="left" w:leader="none" w:pos="6372"/>
+                <w:tab w:val="left" w:leader="none" w:pos="7080"/>
+                <w:tab w:val="left" w:leader="none" w:pos="7788"/>
+                <w:tab w:val="left" w:leader="none" w:pos="8496"/>
+                <w:tab w:val="left" w:leader="none" w:pos="9204"/>
+                <w:tab w:val="left" w:leader="none" w:pos="708"/>
+                <w:tab w:val="left" w:leader="none" w:pos="1416"/>
+                <w:tab w:val="left" w:leader="none" w:pos="2124"/>
+                <w:tab w:val="left" w:leader="none" w:pos="2832"/>
+                <w:tab w:val="left" w:leader="none" w:pos="3540"/>
+                <w:tab w:val="left" w:leader="none" w:pos="4248"/>
+                <w:tab w:val="left" w:leader="none" w:pos="4956"/>
+                <w:tab w:val="left" w:leader="none" w:pos="5664"/>
+                <w:tab w:val="left" w:leader="none" w:pos="6372"/>
+                <w:tab w:val="left" w:leader="none" w:pos="7080"/>
+                <w:tab w:val="left" w:leader="none" w:pos="7788"/>
+                <w:tab w:val="left" w:leader="none" w:pos="8496"/>
+                <w:tab w:val="left" w:leader="none" w:pos="9204"/>
+              </w:tabs>
+              <w:spacing w:after="0" w:line="240" w:lineRule="auto"/>
+              <w:rPr>
+                <w:sz w:val="20"/>
+                <w:szCs w:val="20"/>
+              </w:rPr>
+            </w:pPr>
+            <w:r>
+              <w:rPr>
+                <w:sz w:val="20"/>
+                <w:szCs w:val="20"/>
+                <w:rtl w:val="0"/>
+              </w:rPr>
+              <w:t xml:space="preserve">20/02/2023</w:t>
+            </w:r>
+          </w:p>
+        </w:tc>
+        <w:tc>
+          <w:tcPr>
+            <w:shd w:fill="auto" w:val="clear"/>
+            <w:tcMar>
+              <w:top w:w="100.0" w:type="dxa"/>
+              <w:left w:w="100.0" w:type="dxa"/>
+              <w:bottom w:w="100.0" w:type="dxa"/>
+              <w:right w:w="100.0" w:type="dxa"/>
+            </w:tcMar>
+            <w:vAlign w:val="top"/>
+          </w:tcPr>
+          <w:p>
+            <w:pPr>
+              <w:widowControl w:val="0"/>
+              <w:tabs>
+                <w:tab w:val="left" w:leader="none" w:pos="708"/>
+                <w:tab w:val="left" w:leader="none" w:pos="1416"/>
+                <w:tab w:val="left" w:leader="none" w:pos="2124"/>
+                <w:tab w:val="left" w:leader="none" w:pos="2832"/>
+                <w:tab w:val="left" w:leader="none" w:pos="3540"/>
+                <w:tab w:val="left" w:leader="none" w:pos="4248"/>
+                <w:tab w:val="left" w:leader="none" w:pos="4956"/>
+                <w:tab w:val="left" w:leader="none" w:pos="5664"/>
+                <w:tab w:val="left" w:leader="none" w:pos="6372"/>
+                <w:tab w:val="left" w:leader="none" w:pos="7080"/>
+                <w:tab w:val="left" w:leader="none" w:pos="7788"/>
+                <w:tab w:val="left" w:leader="none" w:pos="8496"/>
+                <w:tab w:val="left" w:leader="none" w:pos="9204"/>
+                <w:tab w:val="left" w:leader="none" w:pos="708"/>
+                <w:tab w:val="left" w:leader="none" w:pos="1416"/>
+                <w:tab w:val="left" w:leader="none" w:pos="2124"/>
+                <w:tab w:val="left" w:leader="none" w:pos="2832"/>
+                <w:tab w:val="left" w:leader="none" w:pos="3540"/>
+                <w:tab w:val="left" w:leader="none" w:pos="4248"/>
+                <w:tab w:val="left" w:leader="none" w:pos="4956"/>
+                <w:tab w:val="left" w:leader="none" w:pos="5664"/>
+                <w:tab w:val="left" w:leader="none" w:pos="6372"/>
+                <w:tab w:val="left" w:leader="none" w:pos="7080"/>
+                <w:tab w:val="left" w:leader="none" w:pos="7788"/>
+                <w:tab w:val="left" w:leader="none" w:pos="8496"/>
+                <w:tab w:val="left" w:leader="none" w:pos="9204"/>
+                <w:tab w:val="left" w:leader="none" w:pos="708"/>
+                <w:tab w:val="left" w:leader="none" w:pos="1416"/>
+                <w:tab w:val="left" w:leader="none" w:pos="2124"/>
+                <w:tab w:val="left" w:leader="none" w:pos="2832"/>
+                <w:tab w:val="left" w:leader="none" w:pos="3540"/>
+                <w:tab w:val="left" w:leader="none" w:pos="4248"/>
+                <w:tab w:val="left" w:leader="none" w:pos="4956"/>
+                <w:tab w:val="left" w:leader="none" w:pos="5664"/>
+                <w:tab w:val="left" w:leader="none" w:pos="6372"/>
+                <w:tab w:val="left" w:leader="none" w:pos="7080"/>
+                <w:tab w:val="left" w:leader="none" w:pos="7788"/>
+                <w:tab w:val="left" w:leader="none" w:pos="8496"/>
+                <w:tab w:val="left" w:leader="none" w:pos="9204"/>
+              </w:tabs>
+              <w:spacing w:after="0" w:line="240" w:lineRule="auto"/>
+              <w:rPr>
+                <w:sz w:val="20"/>
+                <w:szCs w:val="20"/>
+              </w:rPr>
+            </w:pPr>
+            <w:r>
+              <w:rPr>
+                <w:sz w:val="20"/>
+                <w:szCs w:val="20"/>
+                <w:rtl w:val="0"/>
+              </w:rPr>
+              <w:t xml:space="preserve">Yuri Toledo</w:t>
+            </w:r>
+          </w:p>
+        </w:tc>
+        <w:tc>
+          <w:tcPr>
+            <w:shd w:fill="auto" w:val="clear"/>
+            <w:tcMar>
+              <w:top w:w="100.0" w:type="dxa"/>
+              <w:left w:w="100.0" w:type="dxa"/>
+              <w:bottom w:w="100.0" w:type="dxa"/>
+              <w:right w:w="100.0" w:type="dxa"/>
+            </w:tcMar>
+            <w:vAlign w:val="top"/>
+          </w:tcPr>
+          <w:p>
+            <w:pPr>
+              <w:widowControl w:val="0"/>
+              <w:tabs>
+                <w:tab w:val="left" w:leader="none" w:pos="708"/>
+                <w:tab w:val="left" w:leader="none" w:pos="1416"/>
+                <w:tab w:val="left" w:leader="none" w:pos="2124"/>
+                <w:tab w:val="left" w:leader="none" w:pos="2832"/>
+                <w:tab w:val="left" w:leader="none" w:pos="3540"/>
+                <w:tab w:val="left" w:leader="none" w:pos="4248"/>
+                <w:tab w:val="left" w:leader="none" w:pos="4956"/>
+                <w:tab w:val="left" w:leader="none" w:pos="5664"/>
+                <w:tab w:val="left" w:leader="none" w:pos="6372"/>
+                <w:tab w:val="left" w:leader="none" w:pos="7080"/>
+                <w:tab w:val="left" w:leader="none" w:pos="7788"/>
+                <w:tab w:val="left" w:leader="none" w:pos="8496"/>
+                <w:tab w:val="left" w:leader="none" w:pos="9204"/>
+                <w:tab w:val="left" w:leader="none" w:pos="708"/>
+                <w:tab w:val="left" w:leader="none" w:pos="1416"/>
+                <w:tab w:val="left" w:leader="none" w:pos="2124"/>
+                <w:tab w:val="left" w:leader="none" w:pos="2832"/>
+                <w:tab w:val="left" w:leader="none" w:pos="3540"/>
+                <w:tab w:val="left" w:leader="none" w:pos="4248"/>
+                <w:tab w:val="left" w:leader="none" w:pos="4956"/>
+                <w:tab w:val="left" w:leader="none" w:pos="5664"/>
+                <w:tab w:val="left" w:leader="none" w:pos="6372"/>
+                <w:tab w:val="left" w:leader="none" w:pos="7080"/>
+                <w:tab w:val="left" w:leader="none" w:pos="7788"/>
+                <w:tab w:val="left" w:leader="none" w:pos="8496"/>
+                <w:tab w:val="left" w:leader="none" w:pos="9204"/>
+                <w:tab w:val="left" w:leader="none" w:pos="708"/>
+                <w:tab w:val="left" w:leader="none" w:pos="1416"/>
+                <w:tab w:val="left" w:leader="none" w:pos="2124"/>
+                <w:tab w:val="left" w:leader="none" w:pos="2832"/>
+                <w:tab w:val="left" w:leader="none" w:pos="3540"/>
+                <w:tab w:val="left" w:leader="none" w:pos="4248"/>
+                <w:tab w:val="left" w:leader="none" w:pos="4956"/>
+                <w:tab w:val="left" w:leader="none" w:pos="5664"/>
+                <w:tab w:val="left" w:leader="none" w:pos="6372"/>
+                <w:tab w:val="left" w:leader="none" w:pos="7080"/>
+                <w:tab w:val="left" w:leader="none" w:pos="7788"/>
+                <w:tab w:val="left" w:leader="none" w:pos="8496"/>
+                <w:tab w:val="left" w:leader="none" w:pos="9204"/>
+              </w:tabs>
+              <w:spacing w:after="0" w:line="240" w:lineRule="auto"/>
+              <w:rPr>
+                <w:sz w:val="20"/>
+                <w:szCs w:val="20"/>
+              </w:rPr>
+            </w:pPr>
+            <w:r>
+              <w:rPr>
+                <w:sz w:val="20"/>
+                <w:szCs w:val="20"/>
+                <w:rtl w:val="0"/>
+              </w:rPr>
+              <w:t xml:space="preserve">1.1</w:t>
+            </w:r>
+          </w:p>
+        </w:tc>
+        <w:tc>
+          <w:tcPr>
+            <w:shd w:fill="auto" w:val="clear"/>
+            <w:tcMar>
+              <w:top w:w="100.0" w:type="dxa"/>
+              <w:left w:w="100.0" w:type="dxa"/>
+              <w:bottom w:w="100.0" w:type="dxa"/>
+              <w:right w:w="100.0" w:type="dxa"/>
+            </w:tcMar>
+            <w:vAlign w:val="top"/>
+          </w:tcPr>
+          <w:p>
+            <w:pPr>
+              <w:widowControl w:val="0"/>
+              <w:tabs>
+                <w:tab w:val="left" w:leader="none" w:pos="708"/>
+                <w:tab w:val="left" w:leader="none" w:pos="1416"/>
+                <w:tab w:val="left" w:leader="none" w:pos="2124"/>
+                <w:tab w:val="left" w:leader="none" w:pos="2832"/>
+                <w:tab w:val="left" w:leader="none" w:pos="3540"/>
+                <w:tab w:val="left" w:leader="none" w:pos="4248"/>
+                <w:tab w:val="left" w:leader="none" w:pos="4956"/>
+                <w:tab w:val="left" w:leader="none" w:pos="5664"/>
+                <w:tab w:val="left" w:leader="none" w:pos="6372"/>
+                <w:tab w:val="left" w:leader="none" w:pos="7080"/>
+                <w:tab w:val="left" w:leader="none" w:pos="7788"/>
+                <w:tab w:val="left" w:leader="none" w:pos="8496"/>
+                <w:tab w:val="left" w:leader="none" w:pos="9204"/>
+                <w:tab w:val="left" w:leader="none" w:pos="708"/>
+                <w:tab w:val="left" w:leader="none" w:pos="1416"/>
+                <w:tab w:val="left" w:leader="none" w:pos="2124"/>
+                <w:tab w:val="left" w:leader="none" w:pos="2832"/>
+                <w:tab w:val="left" w:leader="none" w:pos="3540"/>
+                <w:tab w:val="left" w:leader="none" w:pos="4248"/>
+                <w:tab w:val="left" w:leader="none" w:pos="4956"/>
+                <w:tab w:val="left" w:leader="none" w:pos="5664"/>
+                <w:tab w:val="left" w:leader="none" w:pos="6372"/>
+                <w:tab w:val="left" w:leader="none" w:pos="7080"/>
+                <w:tab w:val="left" w:leader="none" w:pos="7788"/>
+                <w:tab w:val="left" w:leader="none" w:pos="8496"/>
+                <w:tab w:val="left" w:leader="none" w:pos="9204"/>
+                <w:tab w:val="left" w:leader="none" w:pos="708"/>
+                <w:tab w:val="left" w:leader="none" w:pos="1416"/>
+                <w:tab w:val="left" w:leader="none" w:pos="2124"/>
+                <w:tab w:val="left" w:leader="none" w:pos="2832"/>
+                <w:tab w:val="left" w:leader="none" w:pos="3540"/>
+                <w:tab w:val="left" w:leader="none" w:pos="4248"/>
+                <w:tab w:val="left" w:leader="none" w:pos="4956"/>
+                <w:tab w:val="left" w:leader="none" w:pos="5664"/>
+                <w:tab w:val="left" w:leader="none" w:pos="6372"/>
+                <w:tab w:val="left" w:leader="none" w:pos="7080"/>
+                <w:tab w:val="left" w:leader="none" w:pos="7788"/>
+                <w:tab w:val="left" w:leader="none" w:pos="8496"/>
+                <w:tab w:val="left" w:leader="none" w:pos="9204"/>
+              </w:tabs>
+              <w:spacing w:after="0" w:line="240" w:lineRule="auto"/>
+              <w:rPr>
+                <w:sz w:val="20"/>
+                <w:szCs w:val="20"/>
+              </w:rPr>
+            </w:pPr>
+            <w:r>
+              <w:rPr>
+                <w:sz w:val="20"/>
+                <w:szCs w:val="20"/>
+                <w:rtl w:val="0"/>
+              </w:rPr>
+              <w:t xml:space="preserve">Correção dos erros apontados pela professora na última sprint</w:t>
             </w:r>
           </w:p>
         </w:tc>
@@ -7262,95 +7552,18 @@
         </w:tabs>
         <w:spacing w:after="160" w:line="276" w:lineRule="auto"/>
         <w:rPr>
-          <w:rFonts w:ascii="Manrope" w:cs="Manrope" w:eastAsia="Manrope" w:hAnsi="Manrope"/>
-          <w:i w:val="1"/>
-          <w:color w:val="b7b7b7"/>
-          <w:sz w:val="22"/>
-          <w:szCs w:val="22"/>
+          <w:highlight w:val="white"/>
         </w:rPr>
       </w:pPr>
       <w:r>
         <w:rPr>
-          <w:rFonts w:ascii="Manrope" w:cs="Manrope" w:eastAsia="Manrope" w:hAnsi="Manrope"/>
-          <w:i w:val="1"/>
-          <w:color w:val="b7b7b7"/>
-          <w:sz w:val="22"/>
-          <w:szCs w:val="22"/>
-          <w:rtl w:val="0"/>
-        </w:rPr>
-        <w:t xml:space="preserve">Apresente de forma sucinta o parceiro de negócio, seu porte, local, área de atuação e posicionamento no mercado. Maiores detalhes deverão ser descritos na seção 4 . Descreva resumidamente o problema a ser resolvido (sem ainda mencionar a solução).</w:t>
-      </w:r>
-    </w:p>
-    <w:p>
-      <w:pPr>
-        <w:tabs>
-          <w:tab w:val="left" w:leader="none" w:pos="708"/>
-          <w:tab w:val="left" w:leader="none" w:pos="1416"/>
-          <w:tab w:val="left" w:leader="none" w:pos="2124"/>
-          <w:tab w:val="left" w:leader="none" w:pos="2832"/>
-          <w:tab w:val="left" w:leader="none" w:pos="3540"/>
-          <w:tab w:val="left" w:leader="none" w:pos="4248"/>
-          <w:tab w:val="left" w:leader="none" w:pos="4956"/>
-          <w:tab w:val="left" w:leader="none" w:pos="5664"/>
-          <w:tab w:val="left" w:leader="none" w:pos="6372"/>
-          <w:tab w:val="left" w:leader="none" w:pos="7080"/>
-          <w:tab w:val="left" w:leader="none" w:pos="7788"/>
-          <w:tab w:val="left" w:leader="none" w:pos="8496"/>
-          <w:tab w:val="left" w:leader="none" w:pos="9204"/>
-          <w:tab w:val="left" w:leader="none" w:pos="708"/>
-          <w:tab w:val="left" w:leader="none" w:pos="1416"/>
-          <w:tab w:val="left" w:leader="none" w:pos="2124"/>
-          <w:tab w:val="left" w:leader="none" w:pos="2832"/>
-          <w:tab w:val="left" w:leader="none" w:pos="3540"/>
-          <w:tab w:val="left" w:leader="none" w:pos="4248"/>
-          <w:tab w:val="left" w:leader="none" w:pos="4956"/>
-          <w:tab w:val="left" w:leader="none" w:pos="5664"/>
-          <w:tab w:val="left" w:leader="none" w:pos="6372"/>
-          <w:tab w:val="left" w:leader="none" w:pos="7080"/>
-          <w:tab w:val="left" w:leader="none" w:pos="7788"/>
-          <w:tab w:val="left" w:leader="none" w:pos="8496"/>
-          <w:tab w:val="left" w:leader="none" w:pos="9204"/>
-          <w:tab w:val="left" w:leader="none" w:pos="708"/>
-          <w:tab w:val="left" w:leader="none" w:pos="1416"/>
-          <w:tab w:val="left" w:leader="none" w:pos="2124"/>
-          <w:tab w:val="left" w:leader="none" w:pos="2832"/>
-          <w:tab w:val="left" w:leader="none" w:pos="3540"/>
-          <w:tab w:val="left" w:leader="none" w:pos="4248"/>
-          <w:tab w:val="left" w:leader="none" w:pos="4956"/>
-          <w:tab w:val="left" w:leader="none" w:pos="5664"/>
-          <w:tab w:val="left" w:leader="none" w:pos="6372"/>
-          <w:tab w:val="left" w:leader="none" w:pos="7080"/>
-          <w:tab w:val="left" w:leader="none" w:pos="7788"/>
-          <w:tab w:val="left" w:leader="none" w:pos="8496"/>
-          <w:tab w:val="left" w:leader="none" w:pos="9204"/>
-          <w:tab w:val="left" w:leader="none" w:pos="708"/>
-          <w:tab w:val="left" w:leader="none" w:pos="1416"/>
-          <w:tab w:val="left" w:leader="none" w:pos="2124"/>
-          <w:tab w:val="left" w:leader="none" w:pos="2832"/>
-          <w:tab w:val="left" w:leader="none" w:pos="3540"/>
-          <w:tab w:val="left" w:leader="none" w:pos="4248"/>
-          <w:tab w:val="left" w:leader="none" w:pos="4956"/>
-          <w:tab w:val="left" w:leader="none" w:pos="5664"/>
-          <w:tab w:val="left" w:leader="none" w:pos="6372"/>
-          <w:tab w:val="left" w:leader="none" w:pos="7080"/>
-          <w:tab w:val="left" w:leader="none" w:pos="7788"/>
-          <w:tab w:val="left" w:leader="none" w:pos="8496"/>
-          <w:tab w:val="left" w:leader="none" w:pos="9204"/>
-        </w:tabs>
-        <w:spacing w:after="160" w:line="276" w:lineRule="auto"/>
-        <w:rPr>
-          <w:highlight w:val="white"/>
-        </w:rPr>
-      </w:pPr>
-      <w:r>
-        <w:rPr>
           <w:rtl w:val="0"/>
         </w:rPr>
         <w:tab/>
-        <w:t xml:space="preserve">O ICESP (Instituto do Câncer de São Paulo) é um dos maiores hospitais especializados no tratamento de câncer da América Latina. Sua sede é um prédio com mais de 100 metros de altura e 80 mil metros quadrados, localizado na Avenida Doutor Arnaldo, na zona oeste da cidade de São Paulo. </w:t>
+        <w:t xml:space="preserve">O Instituto do Câncer de São Paulo(ICESP) é um dos maiores hospitais especializados no tratamento de câncer da América Latina. Sua sede é um prédio com mais de 100 metros de altura e 80 mil metros quadrados, localizado na Avenida Doutor Arnaldo, na zona oeste da cidade de São Paulo. </w:t>
         <w:br w:type="textWrapping"/>
         <w:tab/>
-        <w:t xml:space="preserve">O instituto surgiu em 2008 (Embora o edifício já exista há mais de 30 anos) como resultado de uma parceria entre a Faculdade de medicina da USP (FMUSP) e o governo de São Paulo. No começo da elaboração de seu projeto (1987), o instituto inicialmente tinha a finalidade de ser um centro médico com programas focados na área da saúde da mulher. Anos antes de sua inauguração, em 2005, o Conselho Deliberativo do HCFMUSP (Hospital das Clínicas da Faculdade de Medicina da USP) apresentou uma proposta que tornaria o projeto não só uma unidade exclusiva para saúde feminina, mas também um hospital que realizaria </w:t>
+        <w:t xml:space="preserve">O instituto surgiu em 2008 (embora o edifício já exista há mais de 30 anos) como resultado de uma parceria entre a Faculdade de Medicina da USP (FMUSP) e o Governo de São Paulo. No começo da elaboração de seu projeto (1987), o instituto inicialmente tinha a finalidade de ser um centro médico com programas focados na área da saúde da mulher. Anos antes de sua inauguração, em 2005, o Conselho Deliberativo do HCFMUSP (Hospital das Clínicas da Faculdade de Medicina da USP) apresentou uma proposta que tornaria o projeto não só uma unidade exclusiva para saúde feminina, mas também um hospital que realizaria </w:t>
       </w:r>
       <w:r>
         <w:rPr>
@@ -7363,7 +7576,7 @@
         <w:t xml:space="preserve">O instituto tem como principal área de atuação o tratamento de câncer, já que seu principal propósito é ser referência de assistência, ensino e pesquisa em oncologia. Inclusive dentro do ICESP existe o CTO (Centro de Investigação Translacional em Oncologia), que possui vários grupos de pesquisadores que investigam novos medicamentos e métodos de tratamento. </w:t>
         <w:br w:type="textWrapping"/>
         <w:tab/>
-        <w:t xml:space="preserve">Por ser uma organização pública, o ICESP não possui rivais de mercado, já que seus serviços possuem um viés colaborativo/educativo e suas pesquisas podem ser utilizadas por outras instituições da área que estejam interessadas em contribuir com a ciência e a sociedade. Existem outros hospitais que também trabalham na área da oncologia e todos (incluindo o ICESP) estão investindo bastante em tecnologia e em processos inovadores (como por exemplo o uso das análises diagnóstica, preditiva e prescritiva de dados).</w:t>
+        <w:t xml:space="preserve">Por ser uma organização pública, o ICESP não possui rivais de mercado, já que seus serviços possuem um viés colaborativo/educativo e suas pesquisas podem ser utilizadas por outras instituições da área que estejam interessadas em contribuir com a ciência e a sociedade. Existem outros hospitais que também trabalham na área da oncologia e todos,  incluindo o ICESP,  estão investindo bastante em tecnologia e em processos inovadores, como por exemplo o uso das análises diagnóstica, preditiva e prescritiva de dados.</w:t>
       </w:r>
     </w:p>
     <w:p>
@@ -7433,7 +7646,20 @@
           <w:rtl w:val="0"/>
         </w:rPr>
         <w:tab/>
-        <w:t xml:space="preserve">Devido ao seu foco em oncologia, o ICESP enxerga que a evolução do câncer de mama ainda é algo bastante variável durante os tratamentos oncológicos convencionais, sendo assim, o Instituto do Câncer do Estado de São Paulo deseja descobrir um padrão preditivo existente entre os pacientes diagnosticados com câncer para saber qual tipo de tratamento é o melhor em cada caso: Neoadjuvante (1º quimioterapia e 2º cirurgia) ou Adjuvante (1º cirurgia e 2º quimioterapia).</w:t>
+        <w:t xml:space="preserve">Devido ao seu foco em oncologia, o ICESP enxerga que a evolução do câncer de mama ainda é algo bastante variável durante os tratamentos oncológicos convencionais. Sendo assim, o </w:t>
+      </w:r>
+      <w:r>
+        <w:rPr>
+          <w:rtl w:val="0"/>
+        </w:rPr>
+        <w:t xml:space="preserve">ICESP</w:t>
+      </w:r>
+      <w:r>
+        <w:rPr>
+          <w:highlight w:val="white"/>
+          <w:rtl w:val="0"/>
+        </w:rPr>
+        <w:t xml:space="preserve"> deseja descobrir um padrão preditivo existente entre os pacientes diagnosticados com câncer para saber qual tipo de tratamento é o melhor em cada caso: Neoadjuvante (1º quimioterapia e 2º cirurgia) ou Adjuvante (1º cirurgia e 2º quimioterapia).</w:t>
       </w:r>
       <w:r>
         <w:rPr>
@@ -7692,7 +7918,7 @@
           <w:highlight w:val="white"/>
           <w:rtl w:val="0"/>
         </w:rPr>
-        <w:t xml:space="preserve">O principal objetivo do parceiro de negócio é viabilizar a criação de uma solução capaz de: </w:t>
+        <w:t xml:space="preserve">O principal objetivo do parceiro de negócio é criar um modelo preditivo capaz de auxiliar o corpo médico na tomada de decisão sobre o tratamento de uma paciente. Para isso, serão realizadas as seguintes tarefas: </w:t>
       </w:r>
     </w:p>
     <w:p>
@@ -7732,7 +7958,7 @@
           <w:highlight w:val="white"/>
           <w:rtl w:val="0"/>
         </w:rPr>
-        <w:t xml:space="preserve">Analisar uma ampla variedade de informações, incluindo dados médicos (informações sobre saúde, histórico médico e medicações) e demografia (informações sobre idade, gênero, renda, educação, etc).</w:t>
+        <w:t xml:space="preserve">Analisar uma ampla variedade de informações, incluindo dados clínicos(informações sobre saúde, histórico médico e medicações) e demografia (informações sobre idade, gênero, renda, educação, etc).</w:t>
       </w:r>
     </w:p>
     <w:p>
@@ -7954,7 +8180,7 @@
           <w:rtl w:val="0"/>
         </w:rPr>
         <w:tab/>
-        <w:t xml:space="preserve">A equipe desenvolverá um modelo preditivo que tem como objetivo recomendar o tratamento adequado para cada caso específico. O produto vai focar em resolver o problema da variabilidade de respostas a tratamentos de câncer de mama, prevendo qual dos dois tratamentos (adjuvante e neoadjuvante) é o melhor para cada paciente. Dessa forma, auxiliando o médico na escolha do tratamento apropriado. O modelo terá os dados de pacientes diagnosticados com câncer fornecidos pelo parceiro como base, esses dados servirão para análise e treinamento do algoritmo do modelo.</w:t>
+        <w:t xml:space="preserve">A equipe desenvolverá um modelo preditivo que tem como objetivo recomendar o tratamento adequado para cada caso específico. O produto vai focar em resolver o problema da variabilidade de respostas a tratamentos de câncer de mama, prevendo qual dos dois tratamentos (adjuvante e neoadjuvante) é o melhor para cada paciente, auxiliando o médico na escolha do tratamento apropriado. O modelo terá os dados de pacientes diagnosticados com câncer fornecidos pelo parceiro como base, esses dados servirão para análise e treinamento do algoritmo do modelo.</w:t>
       </w:r>
     </w:p>
     <w:p>
@@ -8167,7 +8393,7 @@
           <w:rtl w:val="0"/>
         </w:rPr>
         <w:tab/>
-        <w:t xml:space="preserve">O tratamento convencional do câncer de mama possui resultados muito variados, o que certamente atrapalha qualquer conclusão médica na hora da sugestão de qual tratamento deve ser o adequado. A ordem dos processos médicos (quimioterapia e cirurgia) aplicados durante o tratamento de um paciente tem influência direta na taxa de sucesso de remoção do câncer, sendo assim, muito importante definir qual ordem é a mais apropriada a seguir Tendo esse problema em vista, um modelo preditivo baseado na análise de dados clínico-laboratoriais é uma solução que pode auxiliar o médico e sustentar, por meio de fatos, qual tratamento (adjuvante ou neoadjuvante) é o melhor para o caso de cada paciente. </w:t>
+        <w:t xml:space="preserve">O tratamento convencional do câncer de mama possui resultados muito variados, o que certamente atrapalha qualquer conclusão médica na hora da sugestão de qual tratamento deve ser o adequado. A ordem dos processos médicos (quimioterapia e cirurgia) aplicados durante o tratamento de um paciente tem influência direta na taxa de sucesso de remoção do câncer, sendo assim, muito importante definir qual ordem é a mais apropriada a seguir. Tendo esse problema em vista, um modelo preditivo baseado na análise de dados clínico-laboratoriais é uma solução que pode auxiliar o médico e sustentar, por meio de evidências, qual tratamento (adjuvante ou neoadjuvante) é o melhor para o caso de cada paciente. </w:t>
       </w:r>
       <w:r>
         <w:br w:type="page"/>
@@ -9107,7 +9333,7 @@
           <w:highlight w:val="white"/>
           <w:rtl w:val="0"/>
         </w:rPr>
-        <w:t xml:space="preserve">ão foram identificadas empresas que possam ser consideradas concorrentes diretas do parceiro de negócios, já que ele se posiciona como uma instituição pública dedicada a servir a sociedade. Todo o conhecimento produzido internamente pode ser usado por outras organizações, desde que sejam respeitadas as regras de uso e direitos comerciais. No entanto, existem outras empresas que atuam na mesma área, como o Hospital A.C.Camargo, especializado no tratamento e pesquisa do câncer; </w:t>
+        <w:t xml:space="preserve">ão foram identificadas empresas que possam ser consideradas concorrentes diretas do parceiro de negócios, já que ele se posiciona como uma instituição pública dedicada a servir a sociedade. Todo o conhecimento produzido internamente pode ser usado por outras organizações, desde que sejam respeitadas as regras de uso e direitos comerciais. No entanto, existem outras empresas que atuam na mesma área, como o Hospital A.C.Camargo, especializado no tratamento e pesquisa do câncer(CA); </w:t>
       </w:r>
       <w:r>
         <w:rPr>
@@ -9212,7 +9438,7 @@
           <w:highlight w:val="white"/>
           <w:rtl w:val="0"/>
         </w:rPr>
-        <w:t xml:space="preserve">O Hospital das Clínicas é uma instituição de saúde pública universitária, localizada em São Paulo, Brasil, que possui um setor interno para o tratamento de CA, o Instituto do Câncer do Estado de São Paulo (ICESP). Como uma instituição pública, o Hospital não tem um modelo de negócios tradicional baseado em lucro, pois é financiado pelo governo e pela universidade para fornecer atendimento médico gratuito à população. Além disso, o Hospital das Clínicas também oferece serviços médicos pagos, como exames e procedimentos, para aqueles que têm capacidade financeira para pagá-los, o que ajuda a complementar o financiamento da instituição. Em resumo, o modelo de negócios do Hospital das Clínicas é misto, incluindo financiamento público e serviços médicos pagos para complementar sua operação.</w:t>
+        <w:t xml:space="preserve">O Hospital das Clínicas é uma instituição de saúde pública universitária, localizada em São Paulo, Brasil, que possui um setor interno para o tratamento de CA, o Instituto do Câncer do Estado de São Paulo (ICESP). Como uma instituição pública, o hospital não tem um modelo de negócios tradicional baseado em lucro, pois é financiado pelo governo e pela universidade para fornecer atendimento médico gratuito à população. Além disso, o Hospital das Clínicas também oferece serviços médicos pagos, como exames e procedimentos, para aqueles que têm capacidade financeira para pagá-los, o que ajuda a complementar o financiamento da instituição. Em resumo, o modelo de negócios do Hospital das Clínicas é misto, incluindo financiamento público e serviços médicos pagos para complementar sua operação.</w:t>
       </w:r>
       <w:r>
         <w:rPr>
@@ -9299,7 +9525,7 @@
           <w:highlight w:val="white"/>
           <w:rtl w:val="0"/>
         </w:rPr>
-        <w:t xml:space="preserve">Considerando o ambiente de mercado em que o hospital está inserido, pode-se ver que ele está sempre em busca de melhorias, investindo em modernização, inovação tecnológica e plataforma educacional, além de firmar parcerias com a iniciativa privada e expandir o processo de internacionalização para ser um centro educacional de referência no mundo(USP, 2021). Essas inovações incluem a procura por equipamentos mais avançados, tratamentos mais eficazes e menos prejudiciais, entre outros aspectos.</w:t>
+        <w:t xml:space="preserve">Considerando o ambiente de mercado em que o hospital está inserido, pode-se ver que ele está sempre em busca de melhorias, investindo em modernização, inovação tecnológica e plataforma educacional, além de firmar parcerias com a iniciativa privada e expandir o processo de internacionalização para ser um centro educacional de referência no mundo (USP, 2021). Essas inovações incluem a procura por equipamentos mais avançados, tratamentos mais eficazes e menos prejudiciais, entre outros aspectos.</w:t>
       </w:r>
     </w:p>
     <w:p>
@@ -9381,7 +9607,22 @@
           <w:highlight w:val="white"/>
           <w:rtl w:val="0"/>
         </w:rPr>
-        <w:t xml:space="preserve">instituição governamental sem fins lucrativos, o Instituto do Câncer de São Paulo não tem concorrentes diretos, mas sim hospitais parceiros com os quais trabalha na pesquisa e no tratamento do CA. No entanto, existem outras instituições, como o Instituto Nacional do Câncer, e vários hospitais privados que também oferecem tratamento para o câncer e competem por pacientes.</w:t>
+        <w:t xml:space="preserve">instituição governamental sem fins lucrativos, o </w:t>
+      </w:r>
+      <w:r>
+        <w:rPr>
+          <w:rtl w:val="0"/>
+        </w:rPr>
+        <w:t xml:space="preserve">ICESP</w:t>
+      </w:r>
+      <w:r>
+        <w:rPr>
+          <w:rFonts w:ascii="Arial" w:cs="Arial" w:eastAsia="Arial" w:hAnsi="Arial"/>
+          <w:color w:val="333333"/>
+          <w:highlight w:val="white"/>
+          <w:rtl w:val="0"/>
+        </w:rPr>
+        <w:t xml:space="preserve"> não tem concorrentes diretos, mas sim hospitais parceiros com os quais trabalha na pesquisa e no tratamento do CA. No entanto, existem outras instituições, como o Instituto Nacional do Câncer, e vários hospitais privados que também oferecem tratamento para o câncer e competem por pacientes.</w:t>
       </w:r>
       <w:r>
         <w:rPr>
@@ -9756,7 +9997,7 @@
         <w:rPr>
           <w:rtl w:val="0"/>
         </w:rPr>
-        <w:t xml:space="preserve">Figura 1 -Matriz SWOT</w:t>
+        <w:t xml:space="preserve">Figura 1 -Matriz SWOT.</w:t>
       </w:r>
       <w:r>
         <w:rPr>
@@ -9866,7 +10107,7 @@
         <w:rPr>
           <w:rtl w:val="0"/>
         </w:rPr>
-        <w:t xml:space="preserve">Fonte: elaboração própria</w:t>
+        <w:t xml:space="preserve">Fonte: Elaboração própria.</w:t>
       </w:r>
     </w:p>
     <w:p>
@@ -9896,7 +10137,7 @@
         <w:rPr>
           <w:rtl w:val="0"/>
         </w:rPr>
-        <w:t xml:space="preserve">De acordo com a plataforma oficial do Instituto do Câncer do Estado de São Paulo (Icesp), - é responsável por cerca de 10% dos casos de câncer da rede pública do Estado de São Paulo - desde a sua inauguração em 6 de maio de 2008, o instituto atendeu aproximadamente 125 mil pacientes, com 36 mil pacientes ativos e contam com 5,2 mil colaboradores e prestadores de serviços. Além disso, há 445 leitos operacionais e na sua capacidade máxima disponibilizará 490 leitos, sendo 85 de Unidade de Terapia Intensiva (UTI).  - </w:t>
+        <w:t xml:space="preserve">De acordo com a plataforma oficial do Instituto do Câncer do Estado de São Paulo (ICESP), - é responsável por cerca de 10% dos casos de câncer da rede pública do Estado de São Paulo - desde a sua inauguração em 6 de maio de 2008, o instituto atendeu aproximadamente 125 mil pacientes, com 36 mil pacientes ativos e contam com 5,2 mil colaboradores e prestadores de serviços. Além disso, há 445 leitos operacionais e na sua capacidade máxima disponibilizará 490 leitos, sendo 85 de Unidade de Terapia Intensiva (UTI).  - </w:t>
       </w:r>
       <w:hyperlink r:id="rId13">
         <w:r>
@@ -9975,7 +10216,7 @@
         <w:rPr>
           <w:rtl w:val="0"/>
         </w:rPr>
-        <w:t xml:space="preserve">O Icesp foi o primeiro hospital da rede pública da capital a receber o selo de reacreditação pela Joint Commission International (JCI) - uma certificação internacional que reconhece a excelência no atendimento e serviços oferecidos à população - em 2014. O selo passa por um processo de verificação que ocorre de três em três anos, o instituto se submete à avaliação a fim de manter o selo, a última verificação ocorreu em 2020.</w:t>
+        <w:t xml:space="preserve">O ICESP foi o primeiro hospital da rede pública da capital a receber o selo de reacreditação pela Joint Commission International (JCI) - uma certificação internacional que reconhece a excelência no atendimento e serviços oferecidos à população - em 2014. O selo passa por um processo de verificação que ocorre de três em três anos, o instituto se submete à avaliação a fim de manter o selo, a última verificação ocorreu em 2020.</w:t>
       </w:r>
     </w:p>
     <w:p>
@@ -10026,7 +10267,7 @@
         <w:rPr>
           <w:rtl w:val="0"/>
         </w:rPr>
-        <w:t xml:space="preserve">Sobre a qualidade do ensino e pesquisa realizados, o Icesp se destaca no Programa de Residência Médica em Cancerologia Clínica, originado em 1998 como primeiro do país. Desde sua criação, já foram formados mais de 170 médicos oncologistas e atualmente é um dos maiores programas do país, reconhecido nacional e internacionalmente.</w:t>
+        <w:t xml:space="preserve">Sobre a qualidade do ensino e pesquisa realizados, o ICESP se destaca no Programa de Residência Médica em Cancerologia Clínica, originado em 1998 como primeiro do país. Desde sua criação, já foram formados mais de 170 médicos oncologistas e atualmente é um dos maiores programas do país, reconhecido nacional e internacionalmente.</w:t>
       </w:r>
     </w:p>
     <w:p>
@@ -10042,7 +10283,7 @@
         <w:rPr>
           <w:rtl w:val="0"/>
         </w:rPr>
-        <w:t xml:space="preserve">Nos últimos anos, os formandos foram sistematicamente classificados entre os dez melhores grupos do mundo na prova de proficiência da Sociedade Norte Americana de Oncologia Clínica (ASCO). Porém, no ano de 2022, os residentes do segundo e terceiro ano do programa de residência médica de Oncologia Clínica do Icesp, alcançaram o melhor desempenho no exame anual da Sociedade Americana de Oncologia Clínica (ASCO). O grupo obteve a maior média entre todas as instituições avaliadas e atingiu sua maior pontuação em relação a avaliações de anos anteriores, superando assim sua melhor marca. O que coloca a instituição no topo dos melhores profissionais de oncologia do mundo. - </w:t>
+        <w:t xml:space="preserve">Nos últimos anos, os formandos foram sistematicamente classificados entre os dez melhores grupos do mundo na prova de proficiência da Sociedade Norte Americana de Oncologia Clínica (ASCO). Porém, no ano de 2022, os residentes do segundo e terceiro ano do programa de residência médica de Oncologia Clínica do ICESP, alcançaram o melhor desempenho no exame anual da Sociedade Americana de Oncologia Clínica (ASCO). O grupo obteve a maior média entre todas as instituições avaliadas e atingiu sua maior pontuação em relação a avaliações de anos anteriores, superando assim sua melhor marca. O que coloca a instituição no topo dos melhores profissionais de oncologia do mundo. - </w:t>
       </w:r>
       <w:hyperlink r:id="rId16">
         <w:r>
@@ -10128,7 +10369,7 @@
         <w:rPr>
           <w:rtl w:val="0"/>
         </w:rPr>
-        <w:t xml:space="preserve">Segundo Maria Del Pilar Estevez Diz, diretora do Corpo Clínico do Instituto do Câncer do Estado de São Paulo, diz que a dificuldade de acesso ao uso de novas tecnologias é uma das principais razões para que o câncer de mama tenha ainda alta mortalidade no Brasil. "A maior parte dos médicos atua no SUS e no setor privado e, com isso, vivencia situações muito díspares. Falta equidade." Como há uma alta demanda pelos tratamentos, os médicos não têm tempo suficiente para propriamente entender o paciente num nível mais pessoal, o que faz com que a atenção e o atendimento não sejam tão precisos.</w:t>
+        <w:t xml:space="preserve">Segundo Maria Del Pilar Estevez Diz, diretora do Corpo Clínico do ICESP, diz que a dificuldade de acesso ao uso de novas tecnologias é uma das principais razões para que o câncer de mama tenha ainda alta mortalidade no Brasil. "A maior parte dos médicos atua no SUS e no setor privado e, com isso, vivencia situações muito díspares. Falta equidade." Como há uma alta demanda pelos tratamentos, os médicos não têm tempo suficiente para propriamente entender o paciente num nível mais pessoal, o que faz com que a atenção e o atendimento não sejam tão precisos.</w:t>
       </w:r>
     </w:p>
     <w:p>
@@ -10142,7 +10383,20 @@
         <w:rPr>
           <w:rtl w:val="0"/>
         </w:rPr>
-        <w:t xml:space="preserve">O oncologista Stephen Stefani, presidente da International Society for Pharma-coeconomics and Outcomes research (Ispor) no Brasil, relata que uma das origens do problema de acesso são as distorções no sistema. </w:t>
+        <w:t xml:space="preserve">O oncologista Stephen Stefani, presidente da </w:t>
+      </w:r>
+      <w:r>
+        <w:rPr>
+          <w:i w:val="1"/>
+          <w:rtl w:val="0"/>
+        </w:rPr>
+        <w:t xml:space="preserve">International Society for Pharma-coeconomics and Outcomes research</w:t>
+      </w:r>
+      <w:r>
+        <w:rPr>
+          <w:rtl w:val="0"/>
+        </w:rPr>
+        <w:t xml:space="preserve"> (Ispor) no Brasil, relata que uma das origens do problema de acesso são as distorções no sistema. </w:t>
       </w:r>
       <w:r>
         <w:rPr>
@@ -10245,7 +10499,7 @@
         <w:rPr>
           <w:rtl w:val="0"/>
         </w:rPr>
-        <w:t xml:space="preserve">O Ministério Público Federal (MPF) entrou com uma ação contra o governo de São Paulo para que providências sejam tomadas a respeito da lei federal que determina que pacientes com câncer devem receber tratamento em até 60 dias após o diagnóstico. O MPF destacou que mais de 18 mil pessoas aguardam mais de dois meses entre o diagnóstico e o começo da terapia.</w:t>
+        <w:t xml:space="preserve">O Ministério Público Federal (MPF) entrou com uma ação contra o Governo de São Paulo para que providências sejam tomadas a respeito da lei federal que determina que pacientes com câncer devem receber tratamento em até 60 dias após o diagnóstico. O MPF destacou que mais de 18 mil pessoas aguardam mais de dois meses entre o diagnóstico e o começo da terapia.</w:t>
       </w:r>
     </w:p>
     <w:p>
@@ -10297,7 +10551,7 @@
         <w:rPr>
           <w:rtl w:val="0"/>
         </w:rPr>
-        <w:t xml:space="preserve">Para poder ser atendido no Icesp, o paciente precisa ser de uma certa localidade para poder ser atendido, mas há casos em que alguns pacientes trocam o seu comprovante de residência para poder receber o tratamento. </w:t>
+        <w:t xml:space="preserve">Para poder ser atendido no ICESP , o paciente precisa ser de uma certa localidade para poder ser atendido, mas há casos em que alguns pacientes trocam o seu comprovante de residência para poder receber o tratamento. </w:t>
       </w:r>
     </w:p>
     <w:p>
@@ -10440,7 +10694,7 @@
         <w:rPr>
           <w:rtl w:val="0"/>
         </w:rPr>
-        <w:t xml:space="preserve">A conscientização da população também é um fator importante para a prevenção do câncer. Por exemplo, segundo estatísticas do Instituto Nacional de Câncer (Inca), o tabagismo é a principal causa de câncer de pulmão evitável no mundo e as consequências da queima do cigarro são sentidas não apenas por quem fuma, mas também por todos ao seu redor. Outro exemplo seria o consumo de álcool que, de acordo com  a Agência Internacional de Pesquisa sobre o Câncer, a quantia de 18 gramas (aproximadamente duas doses) de álcool por dia era suficiente para aumentar significantemente o risco de desenvolver câncer de mama. Consequentemente, com pessoas mais bem conscientizadas e proativas sobre o assunto, o número de pacientes diminui.</w:t>
+        <w:t xml:space="preserve">A conscientização da população também é um fator importante para a prevenção do câncer. Por exemplo, segundo estatísticas do Instituto Nacional de Câncer (INCA), o tabagismo é a principal causa de câncer de pulmão evitável no mundo e as consequências da queima do cigarro são sentidas não apenas por quem fuma, mas também por todos ao seu redor. Outro exemplo seria o consumo de álcool que, de acordo com  a Agência Internacional de Pesquisa sobre o Câncer, a quantia de 18 gramas (aproximadamente duas doses) de álcool por dia era suficiente para aumentar significantemente o risco de desenvolver câncer de mama. Consequentemente, com pessoas mais bem conscientizadas e proativas sobre o assunto, o número de pacientes diminui.</w:t>
       </w:r>
     </w:p>
     <w:p>
@@ -10735,7 +10989,7 @@
         <w:rPr>
           <w:rtl w:val="0"/>
         </w:rPr>
-        <w:t xml:space="preserve"> E, desse modo, precisar de um modelo preditivo para  responder com certeza aos questionamentos: "Realizar a cirurgia primeiro e a quimioterapia depois?"; "Realizar a quimioterapia primeiro a cirurgia depois?". </w:t>
+        <w:t xml:space="preserve"> E, desse modo, precisar de um modelo preditivo para  responder com certeza aos questionamentos: "Realizar a cirurgia primeiro e a quimioterapia depois?"; "Realizar a quimioterapia primeiro e a cirurgia depois?". </w:t>
       </w:r>
     </w:p>
     <w:p>
@@ -10902,13 +11156,13 @@
         <w:rPr>
           <w:rtl w:val="0"/>
         </w:rPr>
-        <w:t xml:space="preserve">Desenvolver uma </w:t>
-      </w:r>
-      <w:r>
-        <w:rPr>
-          <w:rtl w:val="0"/>
-        </w:rPr>
-        <w:t xml:space="preserve">inteligência artificial para ajudar médicos a escolher o melhor tratamento para seus pacientes com câncer de mama. A plataforma coleta e analisa múltiplos dados de pacientes passados, incluindo informações clínicas e resultados de tratamentos, para criar um modelo preditivo que indica a probabilidade de sucesso de cada tratamento para um paciente específico.</w:t>
+        <w:t xml:space="preserve">Desenvolver um modelo preditivo</w:t>
+      </w:r>
+      <w:r>
+        <w:rPr>
+          <w:rtl w:val="0"/>
+        </w:rPr>
+        <w:t xml:space="preserve"> para ajudar médicos a escolher o melhor tratamento para seus pacientes com câncer de mama. A plataforma coleta e analisa múltiplos dados de pacientes passados, incluindo informações clínicas e resultados de tratamentos, para criar um modelo preditivo que indica a probabilidade de sucesso de cada tratamento para um paciente específico.</w:t>
       </w:r>
       <w:r>
         <w:rPr>
@@ -11578,7 +11832,7 @@
         <w:rPr>
           <w:rtl w:val="0"/>
         </w:rPr>
-        <w:t xml:space="preserve">Os benefícios trazidos pela solução proposta consistem na drástica redução do tempo necessário para estabelecer qual é o tratamento mais adequado para cada paciente. Dessa forma, ganha-se em eficiência e até mesmo em efetividade, ainda que de forma incipiente.</w:t>
+        <w:t xml:space="preserve">Os benefícios trazidos pela solução proposta consistem na redução do tempo necessário para estabelecer qual é o tratamento mais adequado para cada paciente. Dessa forma, ganha-se em eficiência e até mesmo em efetividade, ainda que de forma incipiente.</w:t>
       </w:r>
     </w:p>
     <w:p>
@@ -11791,7 +12045,7 @@
         <w:rPr>
           <w:rtl w:val="0"/>
         </w:rPr>
-        <w:t xml:space="preserve">O critério de sucesso é o aumento do tempo de sobrevida dos pacientes, tendo como métricas o fato de a paciente ser reincidente, se houve extensão no tempo estimado de sobrevida. Ressaltando-se que a extensão do tempo de sobrevida é o principal fator analisado no entendimento do sucesso do modelo.</w:t>
+        <w:t xml:space="preserve">O critério de sucesso é o aumento do tempo de sobrevida dos pacientes, tendo como métricas o fato de a paciente ser reincidente e/ou se houve extensão no tempo estimado de sobrevida. Ressaltando-se que a extensão do tempo de sobrevida é o principal fator analisado no entendimento do sucesso do modelo.</w:t>
       </w:r>
       <w:r>
         <w:rPr>
@@ -11997,6 +12251,17 @@
         <w:rPr>
           <w:rtl w:val="0"/>
         </w:rPr>
+        <w:tab/>
+        <w:tab/>
+        <w:tab/>
+        <w:tab/>
+        <w:tab/>
+        <w:t xml:space="preserve">Figura 2 - Value Proposition Canvas.</w:t>
+      </w:r>
+      <w:r>
+        <w:rPr>
+          <w:rtl w:val="0"/>
+        </w:rPr>
       </w:r>
     </w:p>
     <w:p>
@@ -12063,12 +12328,12 @@
           <wp:inline distB="114300" distT="114300" distL="114300" distR="114300">
             <wp:extent cx="6119820" cy="3810000"/>
             <wp:effectExtent b="0" l="0" r="0" t="0"/>
-            <wp:docPr id="28" name="image7.png"/>
+            <wp:docPr id="28" name="image5.png"/>
             <a:graphic>
               <a:graphicData uri="http://schemas.openxmlformats.org/drawingml/2006/picture">
                 <pic:pic>
                   <pic:nvPicPr>
-                    <pic:cNvPr id="0" name="image7.png"/>
+                    <pic:cNvPr id="0" name="image5.png"/>
                     <pic:cNvPicPr preferRelativeResize="0"/>
                   </pic:nvPicPr>
                   <pic:blipFill>
@@ -12096,6 +12361,12 @@
         <w:rPr>
           <w:rtl w:val="0"/>
         </w:rPr>
+        <w:tab/>
+        <w:tab/>
+        <w:tab/>
+        <w:tab/>
+        <w:tab/>
+        <w:t xml:space="preserve">Fonte: Elaboração própria.</w:t>
       </w:r>
     </w:p>
     <w:p>
@@ -12308,7 +12579,7 @@
         <w:rPr>
           <w:rtl w:val="0"/>
         </w:rPr>
-        <w:t xml:space="preserve">Figura 1 - Matriz de Risco</w:t>
+        <w:t xml:space="preserve">Figura 3 - Matriz de Risco.</w:t>
       </w:r>
       <w:r>
         <w:rPr>
@@ -17597,7 +17868,7 @@
         <w:tab/>
         <w:tab/>
         <w:tab/>
-        <w:t xml:space="preserve">Fonte: elaboração própria</w:t>
+        <w:t xml:space="preserve">Fonte: Elaboração própria.</w:t>
       </w:r>
     </w:p>
     <w:p>
@@ -17757,12 +18028,12 @@
           <wp:inline distB="114300" distT="114300" distL="114300" distR="114300">
             <wp:extent cx="3744653" cy="3704710"/>
             <wp:effectExtent b="0" l="0" r="0" t="0"/>
-            <wp:docPr id="26" name="image5.png"/>
+            <wp:docPr id="26" name="image7.png"/>
             <a:graphic>
               <a:graphicData uri="http://schemas.openxmlformats.org/drawingml/2006/picture">
                 <pic:pic>
                   <pic:nvPicPr>
-                    <pic:cNvPr id="0" name="image5.png"/>
+                    <pic:cNvPr id="0" name="image7.png"/>
                     <pic:cNvPicPr preferRelativeResize="0"/>
                   </pic:nvPicPr>
                   <pic:blipFill>
@@ -17874,12 +18145,12 @@
           <wp:inline distB="114300" distT="114300" distL="114300" distR="114300">
             <wp:extent cx="3863413" cy="3974148"/>
             <wp:effectExtent b="0" l="0" r="0" t="0"/>
-            <wp:docPr id="35" name="image6.png"/>
+            <wp:docPr id="35" name="image4.png"/>
             <a:graphic>
               <a:graphicData uri="http://schemas.openxmlformats.org/drawingml/2006/picture">
                 <pic:pic>
                   <pic:nvPicPr>
-                    <pic:cNvPr id="0" name="image6.png"/>
+                    <pic:cNvPr id="0" name="image4.png"/>
                     <pic:cNvPicPr preferRelativeResize="0"/>
                   </pic:nvPicPr>
                   <pic:blipFill>
@@ -19026,7 +19297,7 @@
         <w:tab/>
         <w:tab/>
         <w:tab/>
-        <w:t xml:space="preserve">Figura 2 - Mapa de Jornada de Usuário</w:t>
+        <w:t xml:space="preserve">Figura 4 - Mapa de Jornada de Usuário.</w:t>
       </w:r>
       <w:r>
         <w:rPr>
@@ -19037,12 +19308,12 @@
           <wp:inline distB="114300" distT="114300" distL="114300" distR="114300">
             <wp:extent cx="6119820" cy="4051300"/>
             <wp:effectExtent b="0" l="0" r="0" t="0"/>
-            <wp:docPr id="27" name="image9.jpg"/>
+            <wp:docPr id="27" name="image8.jpg"/>
             <a:graphic>
               <a:graphicData uri="http://schemas.openxmlformats.org/drawingml/2006/picture">
                 <pic:pic>
                   <pic:nvPicPr>
-                    <pic:cNvPr id="0" name="image9.jpg"/>
+                    <pic:cNvPr id="0" name="image8.jpg"/>
                     <pic:cNvPicPr preferRelativeResize="0"/>
                   </pic:nvPicPr>
                   <pic:blipFill>
@@ -19135,7 +19406,7 @@
         <w:rPr>
           <w:rtl w:val="0"/>
         </w:rPr>
-        <w:t xml:space="preserve">Fonte: Elaboração própria</w:t>
+        <w:t xml:space="preserve">Fonte: Elaboração própria.</w:t>
       </w:r>
     </w:p>
     <w:p>
@@ -24208,12 +24479,12 @@
           <wp:extent cx="1867967" cy="1320786"/>
           <wp:effectExtent b="0" l="0" r="0" t="0"/>
           <wp:wrapTopAndBottom distB="152400" distT="152400"/>
-          <wp:docPr id="34" name="image2.png"/>
+          <wp:docPr id="34" name="image1.png"/>
           <a:graphic>
             <a:graphicData uri="http://schemas.openxmlformats.org/drawingml/2006/picture">
               <pic:pic>
                 <pic:nvPicPr>
-                  <pic:cNvPr id="0" name="image2.png"/>
+                  <pic:cNvPr id="0" name="image1.png"/>
                   <pic:cNvPicPr preferRelativeResize="0"/>
                 </pic:nvPicPr>
                 <pic:blipFill>
@@ -26025,7 +26296,7 @@
 
 <file path=customXML/item1.xml><?xml version="1.0" encoding="utf-8"?>
 <go:gDocsCustomXmlDataStorage xmlns:go="http://customooxmlschemas.google.com/" xmlns:r="http://schemas.openxmlformats.org/officeDocument/2006/relationships" uri="GoogleDocsCustomDataVersion1">
-  <go:docsCustomData xmlns:go="http://customooxmlschemas.google.com/" roundtripDataSignature="AMtx7mjXI/T7YwP/73KjA4CdjPHXFHaqtA==">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</go:docsCustomData>
+  <go:docsCustomData xmlns:go="http://customooxmlschemas.google.com/" roundtripDataSignature="AMtx7mjXI/T7YwP/73KjA4CdjPHXFHaqtA==">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</go:docsCustomData>
 </go:gDocsCustomXmlDataStorage>
 </file>
 

</xml_diff>